<commit_message>
lios para hacer forenign keys
</commit_message>
<xml_diff>
--- a/ramon/proyecto/posible idea para bases de datos.docx
+++ b/ramon/proyecto/posible idea para bases de datos.docx
@@ -54,28 +54,78 @@
         <w:t>Id-pregunta</w:t>
       </w:r>
       <w:r>
-        <w:t>, enunciado pregunta, Id-Te</w:t>
-      </w:r>
-      <w:r>
+        <w:t xml:space="preserve">, enunciado pregunta, </w:t>
+      </w:r>
+      <w:r>
+        <w:rPr>
+          <w:u w:val="dotted"/>
+        </w:rPr>
+        <w:t>Id-Te</w:t>
+      </w:r>
+      <w:r>
+        <w:rPr>
+          <w:u w:val="dotted"/>
+        </w:rPr>
         <w:t>s</w:t>
       </w:r>
       <w:r>
-        <w:t>t,</w:t>
+        <w:rPr>
+          <w:u w:val="dotted"/>
+        </w:rPr>
+        <w:t>t, Id-Categoría</w:t>
+      </w:r>
+      <w:r>
+        <w:rPr>
+          <w:u w:val="dotted"/>
+        </w:rPr>
+        <w:t>-p</w:t>
+      </w:r>
+      <w:r>
+        <w:rPr>
+          <w:u w:val="dotted"/>
+        </w:rPr>
+        <w:t>, (Id-imagen a la espera)</w:t>
+      </w:r>
+    </w:p>
+    <w:p>
+      <w:pPr>
+        <w:spacing w:after="0"/>
+      </w:pPr>
+      <w:r>
+        <w:rPr>
+          <w:b/>
+        </w:rPr>
+        <w:t>Test:</w:t>
       </w:r>
       <w:r>
         <w:t xml:space="preserve"> </w:t>
       </w:r>
       <w:r>
         <w:rPr>
+          <w:u w:val="single"/>
+        </w:rPr>
+        <w:t>Id-Tes</w:t>
+      </w:r>
+      <w:r>
+        <w:rPr>
+          <w:u w:val="single"/>
+        </w:rPr>
+        <w:t>t</w:t>
+      </w:r>
+      <w:r>
+        <w:t xml:space="preserve">, Descripción, </w:t>
+      </w:r>
+      <w:r>
+        <w:t>Fecha</w:t>
+      </w:r>
+      <w:r>
+        <w:t xml:space="preserve">, </w:t>
+      </w:r>
+      <w:r>
+        <w:rPr>
           <w:u w:val="dotted"/>
         </w:rPr>
-        <w:t>Id-Categoría-p</w:t>
-      </w:r>
-      <w:r>
-        <w:rPr>
-          <w:u w:val="dotted"/>
-        </w:rPr>
-        <w:t>, (Id-imagen a la espera)</w:t>
+        <w:t>Id-Categoría-T</w:t>
       </w:r>
     </w:p>
     <w:p>
@@ -86,57 +136,19 @@
         <w:rPr>
           <w:b/>
         </w:rPr>
-        <w:t>Test:</w:t>
-      </w:r>
-      <w:r>
-        <w:t xml:space="preserve"> </w:t>
+        <w:t>Categorías:</w:t>
       </w:r>
       <w:r>
         <w:rPr>
           <w:u w:val="single"/>
         </w:rPr>
-        <w:t>Id-Tes</w:t>
+        <w:t xml:space="preserve"> Id-categoría,</w:t>
       </w:r>
       <w:r>
         <w:rPr>
           <w:u w:val="single"/>
         </w:rPr>
-        <w:t>t</w:t>
-      </w:r>
-      <w:r>
-        <w:t xml:space="preserve">, Descripción, </w:t>
-      </w:r>
-      <w:r>
-        <w:t>Fecha</w:t>
-      </w:r>
-      <w:r>
-        <w:t xml:space="preserve">, </w:t>
-      </w:r>
-      <w:r>
-        <w:rPr>
-          <w:u w:val="dotted"/>
-        </w:rPr>
-        <w:t>Id-Categoría-T</w:t>
-      </w:r>
-    </w:p>
-    <w:p>
-      <w:pPr>
-        <w:spacing w:after="0"/>
-      </w:pPr>
-      <w:r>
-        <w:rPr>
-          <w:b/>
-        </w:rPr>
-        <w:t>Categorías:</w:t>
-      </w:r>
-      <w:r>
-        <w:t xml:space="preserve"> Id-categoría,</w:t>
-      </w:r>
-      <w:r>
-        <w:t xml:space="preserve"> </w:t>
-      </w:r>
-      <w:r>
-        <w:t>Id-Categoría-Text, Id-Categoría-pregunta</w:t>
+        <w:t xml:space="preserve"> Id-Categoría-Text, Id-Categoría-pregunta</w:t>
       </w:r>
       <w:r>
         <w:t>, descripción</w:t>

</xml_diff>